<commit_message>
dia 18 casi completo
</commit_message>
<xml_diff>
--- a/Temas por día/Semana 1/17-11-2020/Bucles/Franchi-Informe-Bucles.docx
+++ b/Temas por día/Semana 1/17-11-2020/Bucles/Franchi-Informe-Bucles.docx
@@ -7,7 +7,6 @@
         <w:rPr>
           <w:b/>
           <w:bCs/>
-          <w:u w:val="single"/>
         </w:rPr>
       </w:pPr>
       <w:r>
@@ -18,57 +17,389 @@
         </w:rPr>
         <w:t>Tema:</w:t>
       </w:r>
-      <w:bookmarkStart w:id="0" w:name="_GoBack"/>
+      <w:r>
+        <w:rPr>
+          <w:b/>
+          <w:bCs/>
+        </w:rPr>
+        <w:t xml:space="preserve"> Bucles</w:t>
+      </w:r>
+    </w:p>
+    <w:p/>
+    <w:p>
+      <w:r>
+        <w:t>Estudiante(s):</w:t>
+      </w:r>
+      <w:r>
+        <w:t xml:space="preserve"> Francisco Javier Franchi</w:t>
+      </w:r>
+    </w:p>
+    <w:p/>
+    <w:p>
+      <w:r>
+        <w:rPr>
+          <w:u w:val="single"/>
+        </w:rPr>
+        <w:t>Ejercicio 1</w:t>
+      </w:r>
+      <w:r>
+        <w:t xml:space="preserve">: </w:t>
+      </w:r>
+      <w:r>
+        <w:t>Nombre de la variable diferente. Lo implementé de manera distinta con un contador y un while.</w:t>
+      </w:r>
+    </w:p>
+    <w:p/>
+    <w:p/>
+    <w:p>
+      <w:bookmarkStart w:id="0" w:name="__DdeLink__0_1142253050"/>
+      <w:r>
+        <w:rPr>
+          <w:u w:val="single"/>
+        </w:rPr>
+        <w:t>Ejercicio 2</w:t>
+      </w:r>
+      <w:r>
+        <w:t>:</w:t>
+      </w:r>
       <w:bookmarkEnd w:id="0"/>
-    </w:p>
-    <w:p/>
-    <w:p>
-      <w:r>
-        <w:t>Estudiante(s):</w:t>
-      </w:r>
-    </w:p>
-    <w:p/>
-    <w:p>
-      <w:r>
-        <w:rPr>
-          <w:u w:val="single"/>
-        </w:rPr>
-        <w:t>Ejercicio 1</w:t>
-      </w:r>
-      <w:r>
-        <w:t xml:space="preserve">: </w:t>
-      </w:r>
-    </w:p>
-    <w:p/>
-    <w:p/>
-    <w:p>
-      <w:bookmarkStart w:id="1" w:name="__DdeLink__0_1142253050"/>
-      <w:r>
-        <w:rPr>
-          <w:u w:val="single"/>
-        </w:rPr>
-        <w:t>Ejercicio 2</w:t>
+      <w:r>
+        <w:t xml:space="preserve"> </w:t>
+      </w:r>
+      <w:r>
+        <w:t>Nombre de la variable diferente.</w:t>
+      </w:r>
+      <w:r>
+        <w:t xml:space="preserve"> No puse la parte de “has cumplido x años”.</w:t>
+      </w:r>
+    </w:p>
+    <w:p/>
+    <w:p/>
+    <w:p>
+      <w:r>
+        <w:rPr>
+          <w:u w:val="single"/>
+        </w:rPr>
+        <w:t>Ejercicio 3</w:t>
       </w:r>
       <w:r>
         <w:t>:</w:t>
       </w:r>
+      <w:r>
+        <w:t xml:space="preserve"> </w:t>
+      </w:r>
+      <w:r>
+        <w:t>Nombre de la variable diferente.</w:t>
+      </w:r>
+      <w:r>
+        <w:t xml:space="preserve"> En vez de “i” en el for usé “num”, que al ver la solución me di cuenta que era innecesario.</w:t>
+      </w:r>
+    </w:p>
+    <w:p/>
+    <w:p/>
+    <w:p>
+      <w:r>
+        <w:rPr>
+          <w:u w:val="single"/>
+        </w:rPr>
+        <w:t xml:space="preserve">Ejercicio </w:t>
+      </w:r>
+      <w:r>
+        <w:rPr>
+          <w:u w:val="single"/>
+        </w:rPr>
+        <w:t>4</w:t>
+      </w:r>
+      <w:r>
+        <w:t>:</w:t>
+      </w:r>
+      <w:r>
+        <w:t xml:space="preserve"> </w:t>
+      </w:r>
+      <w:r>
+        <w:t>Nombre de la variable diferente.</w:t>
+      </w:r>
+      <w:r>
+        <w:t xml:space="preserve"> Lo implementé de una manera distinta con un while.</w:t>
+      </w:r>
+    </w:p>
+    <w:p/>
+    <w:p/>
+    <w:p>
+      <w:r>
+        <w:rPr>
+          <w:u w:val="single"/>
+        </w:rPr>
+        <w:t xml:space="preserve">Ejercicio </w:t>
+      </w:r>
+      <w:r>
+        <w:rPr>
+          <w:u w:val="single"/>
+        </w:rPr>
+        <w:t>5</w:t>
+      </w:r>
+      <w:r>
+        <w:t>:</w:t>
+      </w:r>
+      <w:r>
+        <w:t xml:space="preserve"> </w:t>
+      </w:r>
+      <w:r>
+        <w:t>Nombre de la</w:t>
+      </w:r>
+      <w:r>
+        <w:t>s</w:t>
+      </w:r>
+      <w:r>
+        <w:t xml:space="preserve"> variable diferente</w:t>
+      </w:r>
+      <w:r>
+        <w:t>s</w:t>
+      </w:r>
+      <w:r>
+        <w:t>.</w:t>
+      </w:r>
+      <w:r>
+        <w:t xml:space="preserve"> Está casi todo igual excepto que no redondeé el número final.</w:t>
+      </w:r>
+    </w:p>
+    <w:p/>
+    <w:p/>
+    <w:p>
+      <w:r>
+        <w:rPr>
+          <w:u w:val="single"/>
+        </w:rPr>
+        <w:t xml:space="preserve">Ejercicio </w:t>
+      </w:r>
+      <w:r>
+        <w:rPr>
+          <w:u w:val="single"/>
+        </w:rPr>
+        <w:t>6</w:t>
+      </w:r>
+      <w:r>
+        <w:t>:</w:t>
+      </w:r>
+      <w:r>
+        <w:t xml:space="preserve"> </w:t>
+      </w:r>
+      <w:r>
+        <w:t>Nombre de la variable diferente. En vez de “i” en el for usé “num”, que al ver la solución me di cuenta que era innecesario.</w:t>
+      </w:r>
+    </w:p>
+    <w:p/>
+    <w:p/>
+    <w:p>
+      <w:r>
+        <w:rPr>
+          <w:u w:val="single"/>
+        </w:rPr>
+        <w:t xml:space="preserve">Ejercicio </w:t>
+      </w:r>
+      <w:r>
+        <w:rPr>
+          <w:u w:val="single"/>
+        </w:rPr>
+        <w:t>7</w:t>
+      </w:r>
+      <w:r>
+        <w:t>:</w:t>
+      </w:r>
+      <w:r>
+        <w:t xml:space="preserve"> Le agregué la parte de “tabla del…”</w:t>
+      </w:r>
+    </w:p>
+    <w:p/>
+    <w:p/>
+    <w:p>
+      <w:r>
+        <w:rPr>
+          <w:u w:val="single"/>
+        </w:rPr>
+        <w:t xml:space="preserve">Ejercicio </w:t>
+      </w:r>
+      <w:r>
+        <w:rPr>
+          <w:u w:val="single"/>
+        </w:rPr>
+        <w:t>8</w:t>
+      </w:r>
+      <w:r>
+        <w:t>:</w:t>
+      </w:r>
+      <w:r>
+        <w:t xml:space="preserve"> Le agregué un salto de línea.</w:t>
+      </w:r>
+    </w:p>
+    <w:p/>
+    <w:p/>
+    <w:p>
+      <w:r>
+        <w:rPr>
+          <w:u w:val="single"/>
+        </w:rPr>
+        <w:t xml:space="preserve">Ejercicio </w:t>
+      </w:r>
+      <w:r>
+        <w:rPr>
+          <w:u w:val="single"/>
+        </w:rPr>
+        <w:t>9</w:t>
+      </w:r>
+      <w:r>
+        <w:t>:</w:t>
+      </w:r>
+      <w:r>
+        <w:t xml:space="preserve"> Le pedí al usuario que ingrese la contraseña antes del for, lo que implicó que adentro del mismo lo tuve que hacer otra vez.</w:t>
+      </w:r>
+    </w:p>
+    <w:p/>
+    <w:p/>
+    <w:p>
+      <w:r>
+        <w:rPr>
+          <w:u w:val="single"/>
+        </w:rPr>
+        <w:t xml:space="preserve">Ejercicio </w:t>
+      </w:r>
+      <w:r>
+        <w:rPr>
+          <w:u w:val="single"/>
+        </w:rPr>
+        <w:t>10</w:t>
+      </w:r>
+      <w:r>
+        <w:t>:</w:t>
+      </w:r>
+      <w:r>
+        <w:t xml:space="preserve"> </w:t>
+      </w:r>
+      <w:r>
+        <w:t>Nombre de la</w:t>
+      </w:r>
+      <w:r>
+        <w:t>s</w:t>
+      </w:r>
+      <w:r>
+        <w:t xml:space="preserve"> variable</w:t>
+      </w:r>
+      <w:r>
+        <w:t>s</w:t>
+      </w:r>
+      <w:r>
+        <w:t xml:space="preserve"> diferente.</w:t>
+      </w:r>
+      <w:r>
+        <w:t xml:space="preserve"> Le agregué la explicación también porque pensé que estaba medio confuso para alguien que no tiene muy claro lo de los números primos.</w:t>
+      </w:r>
+    </w:p>
+    <w:p/>
+    <w:p/>
+    <w:p>
+      <w:r>
+        <w:rPr>
+          <w:u w:val="single"/>
+        </w:rPr>
+        <w:t>Ejercicio</w:t>
+      </w:r>
+      <w:r>
+        <w:rPr>
+          <w:u w:val="single"/>
+        </w:rPr>
+        <w:t xml:space="preserve"> 11</w:t>
+      </w:r>
+      <w:r>
+        <w:t>:</w:t>
+      </w:r>
+      <w:r>
+        <w:t xml:space="preserve"> </w:t>
+      </w:r>
+      <w:r>
+        <w:t>Nombre de la variable diferente.</w:t>
+      </w:r>
+    </w:p>
+    <w:p/>
+    <w:p/>
+    <w:p>
+      <w:r>
+        <w:rPr>
+          <w:u w:val="single"/>
+        </w:rPr>
+        <w:t xml:space="preserve">Ejercicio </w:t>
+      </w:r>
+      <w:r>
+        <w:rPr>
+          <w:u w:val="single"/>
+        </w:rPr>
+        <w:t>12</w:t>
+      </w:r>
+      <w:r>
+        <w:t>:</w:t>
+      </w:r>
+      <w:r>
+        <w:t xml:space="preserve"> Diferente manera de printearlo.</w:t>
+      </w:r>
+    </w:p>
+    <w:p/>
+    <w:p/>
+    <w:p>
+      <w:r>
+        <w:rPr>
+          <w:u w:val="single"/>
+        </w:rPr>
+        <w:lastRenderedPageBreak/>
+        <w:t xml:space="preserve">Ejercicio </w:t>
+      </w:r>
+      <w:r>
+        <w:rPr>
+          <w:u w:val="single"/>
+        </w:rPr>
+        <w:t>1</w:t>
+      </w:r>
+      <w:r>
+        <w:rPr>
+          <w:u w:val="single"/>
+        </w:rPr>
+        <w:t>3</w:t>
+      </w:r>
+      <w:r>
+        <w:t>:</w:t>
+      </w:r>
+      <w:r>
+        <w:t xml:space="preserve"> Diferente forma de usar el while (no usé break). </w:t>
+      </w:r>
+      <w:r>
+        <w:t xml:space="preserve">Le pedí al usuario que ingrese la </w:t>
+      </w:r>
+      <w:r>
+        <w:t>palabra</w:t>
+      </w:r>
+      <w:r>
+        <w:t xml:space="preserve"> antes del </w:t>
+      </w:r>
+      <w:r>
+        <w:t>while</w:t>
+      </w:r>
+      <w:bookmarkStart w:id="1" w:name="_GoBack"/>
       <w:bookmarkEnd w:id="1"/>
-    </w:p>
-    <w:p/>
-    <w:p/>
-    <w:p>
-      <w:r>
-        <w:rPr>
-          <w:u w:val="single"/>
-        </w:rPr>
-        <w:t>Ejercicio 3</w:t>
-      </w:r>
-      <w:r>
-        <w:t>:</w:t>
-      </w:r>
-    </w:p>
-    <w:p/>
-    <w:p/>
+      <w:r>
+        <w:t>, lo que implicó que adentro del mismo lo tuve que hacer otra vez.</w:t>
+      </w:r>
+    </w:p>
+    <w:p/>
+    <w:p/>
+    <w:p>
+      <w:r>
+        <w:rPr>
+          <w:u w:val="single"/>
+        </w:rPr>
+        <w:t>Problemas encontrados</w:t>
+      </w:r>
+      <w:r>
+        <w:t>: Al principio me costó los que eran con for porque no sabía muy bien como funcionaba. Luego de la explicación que tuvimos me quedó todo más claro.</w:t>
+      </w:r>
+    </w:p>
     <w:sectPr>
       <w:headerReference w:type="default" r:id="rId6"/>
       <w:footerReference w:type="default" r:id="rId7"/>

</xml_diff>